<commit_message>
!fix on_debug messages and incorrect extension extration
</commit_message>
<xml_diff>
--- a/docs/relatorio_proj_PA_2200661-2200687.docx
+++ b/docs/relatorio_proj_PA_2200661-2200687.docx
@@ -523,31 +523,23 @@
         <w:jc w:val="both"/>
         <w:rPr>
           <w:rFonts w:cs="Times New Roman"/>
-          <w:sz w:val="24"/>
-          <w:szCs w:val="24"/>
         </w:rPr>
       </w:pPr>
       <w:r>
         <w:rPr>
           <w:rFonts w:cs="Times New Roman"/>
-          <w:sz w:val="24"/>
-          <w:szCs w:val="24"/>
         </w:rPr>
         <w:t xml:space="preserve">“Gabriel Madeira Vieira (2200661) e </w:t>
       </w:r>
       <w:r>
         <w:rPr>
           <w:rFonts w:cs="Times New Roman"/>
-          <w:sz w:val="24"/>
-          <w:szCs w:val="24"/>
         </w:rPr>
         <w:t>Diogo dos Anjos Barbeiro</w:t>
       </w:r>
       <w:r>
         <w:rPr>
           <w:rFonts w:cs="Times New Roman"/>
-          <w:sz w:val="24"/>
-          <w:szCs w:val="24"/>
         </w:rPr>
         <w:t xml:space="preserve"> (</w:t>
       </w:r>
@@ -555,16 +547,12 @@
         <w:rPr>
           <w:rFonts w:cs="Times New Roman"/>
           <w:bCs/>
-          <w:sz w:val="28"/>
-          <w:szCs w:val="28"/>
         </w:rPr>
         <w:t>2200687</w:t>
       </w:r>
       <w:r>
         <w:rPr>
           <w:rFonts w:cs="Times New Roman"/>
-          <w:sz w:val="24"/>
-          <w:szCs w:val="24"/>
         </w:rPr>
         <w:t>) declaram sob compromisso de honra que o presente trabalho (código, relatórios e afins) foi integralmente realizado por nós, sendo que as contribuições externas se encontram claramente e inequivocamente identificadas no próprio código. Mais se declara que os estudantes acima identificados não disponibilizaram o código ou partes dele a terceiros”.</w:t>
       </w:r>
@@ -645,709 +633,56 @@
           <w:rFonts w:cs="Times New Roman"/>
         </w:rPr>
         <w:lastRenderedPageBreak/>
-        <w:t>Resumo f</w:t>
+        <w:t>Estado de Funcionamento</w:t>
       </w:r>
+    </w:p>
+    <w:p>
+      <w:pPr>
+        <w:pStyle w:val="Ttulo2"/>
+      </w:pPr>
       <w:r>
-        <w:rPr>
-          <w:rFonts w:cs="Times New Roman"/>
-        </w:rPr>
-        <w:t>uncionalidades</w:t>
+        <w:t>Modo ficheiro</w:t>
       </w:r>
     </w:p>
-    <w:tbl>
-      <w:tblPr>
-        <w:tblStyle w:val="TabeladeGrelha1Clara"/>
-        <w:tblW w:w="0" w:type="auto"/>
-        <w:tblLook w:val="04A0" w:firstRow="1" w:lastRow="0" w:firstColumn="1" w:lastColumn="0" w:noHBand="0" w:noVBand="1"/>
-      </w:tblPr>
-      <w:tblGrid>
-        <w:gridCol w:w="4247"/>
-        <w:gridCol w:w="4247"/>
-      </w:tblGrid>
-      <w:tr>
-        <w:trPr>
-          <w:cnfStyle w:val="100000000000" w:firstRow="1" w:lastRow="0" w:firstColumn="0" w:lastColumn="0" w:oddVBand="0" w:evenVBand="0" w:oddHBand="0" w:evenHBand="0" w:firstRowFirstColumn="0" w:firstRowLastColumn="0" w:lastRowFirstColumn="0" w:lastRowLastColumn="0"/>
-        </w:trPr>
-        <w:tc>
-          <w:tcPr>
-            <w:cnfStyle w:val="001000000000" w:firstRow="0" w:lastRow="0" w:firstColumn="1" w:lastColumn="0" w:oddVBand="0" w:evenVBand="0" w:oddHBand="0" w:evenHBand="0" w:firstRowFirstColumn="0" w:firstRowLastColumn="0" w:lastRowFirstColumn="0" w:lastRowLastColumn="0"/>
-            <w:tcW w:w="4247" w:type="dxa"/>
-          </w:tcPr>
-          <w:p>
-            <w:pPr>
-              <w:rPr>
-                <w:rFonts w:cs="Times New Roman"/>
-                <w:sz w:val="24"/>
-                <w:szCs w:val="24"/>
-              </w:rPr>
-            </w:pPr>
-            <w:r>
-              <w:rPr>
-                <w:rFonts w:cs="Times New Roman"/>
-                <w:sz w:val="24"/>
-                <w:szCs w:val="24"/>
-              </w:rPr>
-              <w:t>Funcionalidade</w:t>
-            </w:r>
-          </w:p>
-        </w:tc>
-        <w:tc>
-          <w:tcPr>
-            <w:tcW w:w="4247" w:type="dxa"/>
-          </w:tcPr>
-          <w:p>
-            <w:pPr>
-              <w:cnfStyle w:val="100000000000" w:firstRow="1" w:lastRow="0" w:firstColumn="0" w:lastColumn="0" w:oddVBand="0" w:evenVBand="0" w:oddHBand="0" w:evenHBand="0" w:firstRowFirstColumn="0" w:firstRowLastColumn="0" w:lastRowFirstColumn="0" w:lastRowLastColumn="0"/>
-              <w:rPr>
-                <w:rFonts w:cs="Times New Roman"/>
-                <w:sz w:val="24"/>
-                <w:szCs w:val="24"/>
-              </w:rPr>
-            </w:pPr>
-            <w:r>
-              <w:rPr>
-                <w:rFonts w:cs="Times New Roman"/>
-                <w:sz w:val="24"/>
-                <w:szCs w:val="24"/>
-              </w:rPr>
-              <w:t>Estado</w:t>
-            </w:r>
-          </w:p>
-        </w:tc>
-      </w:tr>
-      <w:tr>
-        <w:tc>
-          <w:tcPr>
-            <w:cnfStyle w:val="001000000000" w:firstRow="0" w:lastRow="0" w:firstColumn="1" w:lastColumn="0" w:oddVBand="0" w:evenVBand="0" w:oddHBand="0" w:evenHBand="0" w:firstRowFirstColumn="0" w:firstRowLastColumn="0" w:lastRowFirstColumn="0" w:lastRowLastColumn="0"/>
-            <w:tcW w:w="4247" w:type="dxa"/>
-          </w:tcPr>
-          <w:p>
-            <w:pPr>
-              <w:rPr>
-                <w:rFonts w:cs="Times New Roman"/>
-                <w:b w:val="0"/>
-                <w:bCs w:val="0"/>
-                <w:sz w:val="24"/>
-                <w:szCs w:val="24"/>
-              </w:rPr>
-            </w:pPr>
-            <w:r>
-              <w:rPr>
-                <w:rFonts w:cs="Times New Roman"/>
-                <w:b w:val="0"/>
-                <w:bCs w:val="0"/>
-                <w:sz w:val="24"/>
-                <w:szCs w:val="24"/>
-              </w:rPr>
-              <w:t>Modo “</w:t>
-            </w:r>
-            <w:r>
-              <w:rPr>
-                <w:rFonts w:cs="Times New Roman"/>
-                <w:b w:val="0"/>
-                <w:bCs w:val="0"/>
-                <w:sz w:val="24"/>
-                <w:szCs w:val="24"/>
-              </w:rPr>
-              <w:t>file</w:t>
-            </w:r>
-            <w:r>
-              <w:rPr>
-                <w:rFonts w:cs="Times New Roman"/>
-                <w:b w:val="0"/>
-                <w:bCs w:val="0"/>
-                <w:sz w:val="24"/>
-                <w:szCs w:val="24"/>
-              </w:rPr>
-              <w:t>”</w:t>
-            </w:r>
-          </w:p>
-        </w:tc>
-        <w:tc>
-          <w:tcPr>
-            <w:tcW w:w="4247" w:type="dxa"/>
-          </w:tcPr>
-          <w:p>
-            <w:pPr>
-              <w:cnfStyle w:val="000000000000" w:firstRow="0" w:lastRow="0" w:firstColumn="0" w:lastColumn="0" w:oddVBand="0" w:evenVBand="0" w:oddHBand="0" w:evenHBand="0" w:firstRowFirstColumn="0" w:firstRowLastColumn="0" w:lastRowFirstColumn="0" w:lastRowLastColumn="0"/>
-              <w:rPr>
-                <w:rFonts w:cs="Times New Roman"/>
-                <w:sz w:val="24"/>
-                <w:szCs w:val="24"/>
-              </w:rPr>
-            </w:pPr>
-            <w:r>
-              <w:rPr>
-                <w:rFonts w:cs="Times New Roman"/>
-                <w:sz w:val="24"/>
-                <w:szCs w:val="24"/>
-              </w:rPr>
-              <w:t>Totalmente operacional</w:t>
-            </w:r>
-          </w:p>
-        </w:tc>
-      </w:tr>
-      <w:tr>
-        <w:tc>
-          <w:tcPr>
-            <w:cnfStyle w:val="001000000000" w:firstRow="0" w:lastRow="0" w:firstColumn="1" w:lastColumn="0" w:oddVBand="0" w:evenVBand="0" w:oddHBand="0" w:evenHBand="0" w:firstRowFirstColumn="0" w:firstRowLastColumn="0" w:lastRowFirstColumn="0" w:lastRowLastColumn="0"/>
-            <w:tcW w:w="4247" w:type="dxa"/>
-          </w:tcPr>
-          <w:p>
-            <w:pPr>
-              <w:rPr>
-                <w:rFonts w:cs="Times New Roman"/>
-                <w:b w:val="0"/>
-                <w:bCs w:val="0"/>
-                <w:sz w:val="24"/>
-                <w:szCs w:val="24"/>
-              </w:rPr>
-            </w:pPr>
-            <w:r>
-              <w:rPr>
-                <w:rFonts w:cs="Times New Roman"/>
-                <w:b w:val="0"/>
-                <w:bCs w:val="0"/>
-                <w:sz w:val="24"/>
-                <w:szCs w:val="24"/>
-              </w:rPr>
-              <w:t>Modo “</w:t>
-            </w:r>
-            <w:proofErr w:type="spellStart"/>
-            <w:r>
-              <w:rPr>
-                <w:rFonts w:cs="Times New Roman"/>
-                <w:b w:val="0"/>
-                <w:bCs w:val="0"/>
-                <w:sz w:val="24"/>
-                <w:szCs w:val="24"/>
-              </w:rPr>
-              <w:t>batch</w:t>
-            </w:r>
-            <w:proofErr w:type="spellEnd"/>
-            <w:r>
-              <w:rPr>
-                <w:rFonts w:cs="Times New Roman"/>
-                <w:b w:val="0"/>
-                <w:bCs w:val="0"/>
-                <w:sz w:val="24"/>
-                <w:szCs w:val="24"/>
-              </w:rPr>
-              <w:t>”</w:t>
-            </w:r>
-          </w:p>
-        </w:tc>
-        <w:tc>
-          <w:tcPr>
-            <w:tcW w:w="4247" w:type="dxa"/>
-          </w:tcPr>
-          <w:p>
-            <w:pPr>
-              <w:cnfStyle w:val="000000000000" w:firstRow="0" w:lastRow="0" w:firstColumn="0" w:lastColumn="0" w:oddVBand="0" w:evenVBand="0" w:oddHBand="0" w:evenHBand="0" w:firstRowFirstColumn="0" w:firstRowLastColumn="0" w:lastRowFirstColumn="0" w:lastRowLastColumn="0"/>
-              <w:rPr>
-                <w:rFonts w:cs="Times New Roman"/>
-                <w:sz w:val="24"/>
-                <w:szCs w:val="24"/>
-              </w:rPr>
-            </w:pPr>
-            <w:r>
-              <w:rPr>
-                <w:rFonts w:cs="Times New Roman"/>
-                <w:sz w:val="24"/>
-                <w:szCs w:val="24"/>
-              </w:rPr>
-              <w:t>Totalmente operacional</w:t>
-            </w:r>
-          </w:p>
-        </w:tc>
-      </w:tr>
-      <w:tr>
-        <w:tc>
-          <w:tcPr>
-            <w:cnfStyle w:val="001000000000" w:firstRow="0" w:lastRow="0" w:firstColumn="1" w:lastColumn="0" w:oddVBand="0" w:evenVBand="0" w:oddHBand="0" w:evenHBand="0" w:firstRowFirstColumn="0" w:firstRowLastColumn="0" w:lastRowFirstColumn="0" w:lastRowLastColumn="0"/>
-            <w:tcW w:w="4247" w:type="dxa"/>
-          </w:tcPr>
-          <w:p>
-            <w:pPr>
-              <w:rPr>
-                <w:rFonts w:cs="Times New Roman"/>
-                <w:b w:val="0"/>
-                <w:bCs w:val="0"/>
-                <w:sz w:val="24"/>
-                <w:szCs w:val="24"/>
-              </w:rPr>
-            </w:pPr>
-            <w:r>
-              <w:rPr>
-                <w:rFonts w:cs="Times New Roman"/>
-                <w:b w:val="0"/>
-                <w:bCs w:val="0"/>
-                <w:sz w:val="24"/>
-                <w:szCs w:val="24"/>
-              </w:rPr>
-              <w:t>Modo “</w:t>
-            </w:r>
-            <w:proofErr w:type="spellStart"/>
-            <w:r>
-              <w:rPr>
-                <w:rFonts w:cs="Times New Roman"/>
-                <w:b w:val="0"/>
-                <w:bCs w:val="0"/>
-                <w:sz w:val="24"/>
-                <w:szCs w:val="24"/>
-              </w:rPr>
-              <w:t>dir</w:t>
-            </w:r>
-            <w:proofErr w:type="spellEnd"/>
-            <w:r>
-              <w:rPr>
-                <w:rFonts w:cs="Times New Roman"/>
-                <w:b w:val="0"/>
-                <w:bCs w:val="0"/>
-                <w:sz w:val="24"/>
-                <w:szCs w:val="24"/>
-              </w:rPr>
-              <w:t>”</w:t>
-            </w:r>
-          </w:p>
-        </w:tc>
-        <w:tc>
-          <w:tcPr>
-            <w:tcW w:w="4247" w:type="dxa"/>
-          </w:tcPr>
-          <w:p>
-            <w:pPr>
-              <w:cnfStyle w:val="000000000000" w:firstRow="0" w:lastRow="0" w:firstColumn="0" w:lastColumn="0" w:oddVBand="0" w:evenVBand="0" w:oddHBand="0" w:evenHBand="0" w:firstRowFirstColumn="0" w:firstRowLastColumn="0" w:lastRowFirstColumn="0" w:lastRowLastColumn="0"/>
-              <w:rPr>
-                <w:rFonts w:cs="Times New Roman"/>
-                <w:sz w:val="24"/>
-                <w:szCs w:val="24"/>
-              </w:rPr>
-            </w:pPr>
-            <w:r>
-              <w:rPr>
-                <w:rFonts w:cs="Times New Roman"/>
-                <w:sz w:val="24"/>
-                <w:szCs w:val="24"/>
-              </w:rPr>
-              <w:t>Totalmente operacional</w:t>
-            </w:r>
-          </w:p>
-        </w:tc>
-      </w:tr>
-      <w:tr>
-        <w:tc>
-          <w:tcPr>
-            <w:cnfStyle w:val="001000000000" w:firstRow="0" w:lastRow="0" w:firstColumn="1" w:lastColumn="0" w:oddVBand="0" w:evenVBand="0" w:oddHBand="0" w:evenHBand="0" w:firstRowFirstColumn="0" w:firstRowLastColumn="0" w:lastRowFirstColumn="0" w:lastRowLastColumn="0"/>
-            <w:tcW w:w="4247" w:type="dxa"/>
-          </w:tcPr>
-          <w:p>
-            <w:pPr>
-              <w:rPr>
-                <w:rFonts w:cs="Times New Roman"/>
-                <w:b w:val="0"/>
-                <w:bCs w:val="0"/>
-                <w:sz w:val="24"/>
-                <w:szCs w:val="24"/>
-              </w:rPr>
-            </w:pPr>
-            <w:r>
-              <w:rPr>
-                <w:rFonts w:cs="Times New Roman"/>
-                <w:b w:val="0"/>
-                <w:bCs w:val="0"/>
-                <w:sz w:val="24"/>
-                <w:szCs w:val="24"/>
-              </w:rPr>
-              <w:t>Modo “</w:t>
-            </w:r>
-            <w:proofErr w:type="spellStart"/>
-            <w:r>
-              <w:rPr>
-                <w:rFonts w:cs="Times New Roman"/>
-                <w:b w:val="0"/>
-                <w:bCs w:val="0"/>
-                <w:sz w:val="24"/>
-                <w:szCs w:val="24"/>
-              </w:rPr>
-              <w:t>help</w:t>
-            </w:r>
-            <w:proofErr w:type="spellEnd"/>
-            <w:r>
-              <w:rPr>
-                <w:rFonts w:cs="Times New Roman"/>
-                <w:b w:val="0"/>
-                <w:bCs w:val="0"/>
-                <w:sz w:val="24"/>
-                <w:szCs w:val="24"/>
-              </w:rPr>
-              <w:t>”</w:t>
-            </w:r>
-          </w:p>
-        </w:tc>
-        <w:tc>
-          <w:tcPr>
-            <w:tcW w:w="4247" w:type="dxa"/>
-          </w:tcPr>
-          <w:p>
-            <w:pPr>
-              <w:cnfStyle w:val="000000000000" w:firstRow="0" w:lastRow="0" w:firstColumn="0" w:lastColumn="0" w:oddVBand="0" w:evenVBand="0" w:oddHBand="0" w:evenHBand="0" w:firstRowFirstColumn="0" w:firstRowLastColumn="0" w:lastRowFirstColumn="0" w:lastRowLastColumn="0"/>
-              <w:rPr>
-                <w:rFonts w:cs="Times New Roman"/>
-                <w:sz w:val="24"/>
-                <w:szCs w:val="24"/>
-              </w:rPr>
-            </w:pPr>
-            <w:r>
-              <w:rPr>
-                <w:rFonts w:cs="Times New Roman"/>
-                <w:sz w:val="24"/>
-                <w:szCs w:val="24"/>
-              </w:rPr>
-              <w:t>Totalmente operacional</w:t>
-            </w:r>
-          </w:p>
-        </w:tc>
-      </w:tr>
-    </w:tbl>
-    <w:p>
-      <w:pPr>
-        <w:pStyle w:val="Ttulo1"/>
-        <w:rPr>
-          <w:lang w:val="en-US"/>
-        </w:rPr>
-      </w:pPr>
-      <w:proofErr w:type="spellStart"/>
+    <w:p>
       <w:r>
-        <w:rPr>
-          <w:lang w:val="en-US"/>
-        </w:rPr>
-        <w:t>Métodos</w:t>
+        <w:t>Estado de funcionamento</w:t>
       </w:r>
-      <w:proofErr w:type="spellEnd"/>
+    </w:p>
+    <w:p>
       <w:r>
-        <w:rPr>
-          <w:lang w:val="en-US"/>
-        </w:rPr>
-        <w:t xml:space="preserve"> de </w:t>
+        <w:t>Modo de implementação</w:t>
       </w:r>
-      <w:proofErr w:type="spellStart"/>
+    </w:p>
+    <w:p/>
+    <w:p>
+      <w:pPr>
+        <w:pStyle w:val="Ttulo2"/>
+      </w:pPr>
       <w:r>
-        <w:rPr>
-          <w:lang w:val="en-US"/>
-        </w:rPr>
-        <w:t>implementação</w:t>
+        <w:t>Modo conjunto</w:t>
       </w:r>
-      <w:proofErr w:type="spellEnd"/>
-    </w:p>
-    <w:p>
-      <w:pPr>
-        <w:pStyle w:val="PargrafodaLista"/>
-        <w:numPr>
-          <w:ilvl w:val="0"/>
-          <w:numId w:val="5"/>
-        </w:numPr>
-        <w:rPr>
-          <w:b/>
-          <w:bCs/>
-          <w:sz w:val="28"/>
-          <w:szCs w:val="28"/>
-          <w:lang w:val="en-US"/>
-        </w:rPr>
-      </w:pPr>
+    </w:p>
+    <w:p>
       <w:r>
-        <w:rPr>
-          <w:b/>
-          <w:bCs/>
-          <w:sz w:val="28"/>
-          <w:szCs w:val="28"/>
-          <w:lang w:val="en-US"/>
-        </w:rPr>
-        <w:t>Modo file (-f)</w:t>
+        <w:t>Estado de funcionamento</w:t>
       </w:r>
     </w:p>
     <w:p>
       <w:r>
-        <w:t xml:space="preserve">O modo file </w:t>
+        <w:t>Modo de implementação</w:t>
       </w:r>
+    </w:p>
+    <w:p/>
+    <w:p>
+      <w:pPr>
+        <w:pStyle w:val="Ttulo2"/>
+      </w:pPr>
       <w:r>
-        <w:t>é chamado da seguinte forma:</w:t>
+        <w:t>Modo diretoria</w:t>
       </w:r>
     </w:p>
-    <w:p>
-      <w:pPr>
-        <w:ind w:firstLine="708"/>
-      </w:pPr>
-      <w:r>
-        <w:t>./</w:t>
-      </w:r>
-      <w:proofErr w:type="spellStart"/>
-      <w:r>
-        <w:t>checkfile</w:t>
-      </w:r>
-      <w:proofErr w:type="spellEnd"/>
-      <w:r>
-        <w:t xml:space="preserve"> -f ficheiro1</w:t>
-      </w:r>
-      <w:r>
-        <w:t>.png</w:t>
-      </w:r>
-      <w:r>
-        <w:t xml:space="preserve"> -f ficheiro2</w:t>
-      </w:r>
-      <w:r>
-        <w:t>.html</w:t>
-      </w:r>
-    </w:p>
-    <w:p>
-      <w:r>
-        <w:t>Sendo possível analisar</w:t>
-      </w:r>
-      <w:r>
-        <w:t xml:space="preserve"> um ou</w:t>
-      </w:r>
-      <w:r>
-        <w:t xml:space="preserve"> vários ficheiros, desde que sejam introduzidos da mesma forma que é apresentada acima</w:t>
-      </w:r>
-    </w:p>
-    <w:p>
-      <w:r>
-        <w:t>P</w:t>
-      </w:r>
-      <w:r>
-        <w:t xml:space="preserve">ara </w:t>
-      </w:r>
-      <w:r>
-        <w:t xml:space="preserve">a analise começar </w:t>
-      </w:r>
-      <w:r>
-        <w:t>têm de ser verificadas algumas condições: o</w:t>
-      </w:r>
-      <w:r>
-        <w:t>(s)</w:t>
-      </w:r>
-      <w:r>
-        <w:t xml:space="preserve"> ficheiro</w:t>
-      </w:r>
-      <w:r>
-        <w:t>(s)</w:t>
-      </w:r>
-      <w:r>
-        <w:t xml:space="preserve"> tem de existir, a sua extensão deve ser suportada pelo programa (</w:t>
-      </w:r>
-      <w:proofErr w:type="spellStart"/>
-      <w:r>
-        <w:t>pdf</w:t>
-      </w:r>
-      <w:proofErr w:type="spellEnd"/>
-      <w:r>
-        <w:t xml:space="preserve">, </w:t>
-      </w:r>
-      <w:proofErr w:type="spellStart"/>
-      <w:r>
-        <w:t>gif</w:t>
-      </w:r>
-      <w:proofErr w:type="spellEnd"/>
-      <w:r>
-        <w:t xml:space="preserve">, </w:t>
-      </w:r>
-      <w:proofErr w:type="spellStart"/>
-      <w:r>
-        <w:t>jpg</w:t>
-      </w:r>
-      <w:proofErr w:type="spellEnd"/>
-      <w:r>
-        <w:t xml:space="preserve">, </w:t>
-      </w:r>
-      <w:proofErr w:type="spellStart"/>
-      <w:r>
-        <w:t>png</w:t>
-      </w:r>
-      <w:proofErr w:type="spellEnd"/>
-      <w:r>
-        <w:t>, mp4, zip e html</w:t>
-      </w:r>
-      <w:r>
-        <w:t>)</w:t>
-      </w:r>
-      <w:r>
-        <w:t>, o nome do ficheiro não pode exceder o limite (</w:t>
-      </w:r>
-      <w:r>
-        <w:t>256</w:t>
-      </w:r>
-      <w:r>
-        <w:t>)</w:t>
-      </w:r>
-      <w:r>
-        <w:t xml:space="preserve">, se os ficheiros </w:t>
-      </w:r>
-      <w:r>
-        <w:t xml:space="preserve">passarem por todas estas confirmações irão </w:t>
-      </w:r>
-      <w:r>
-        <w:t xml:space="preserve">então </w:t>
-      </w:r>
-      <w:r>
-        <w:t>ser adicionados a uma lista</w:t>
-      </w:r>
-      <w:r>
-        <w:t xml:space="preserve"> </w:t>
-      </w:r>
-      <w:r>
-        <w:rPr>
-          <w:b/>
-          <w:bCs/>
-          <w:u w:val="single"/>
-        </w:rPr>
-        <w:t>-&gt; funcionamento</w:t>
-      </w:r>
-    </w:p>
-    <w:p>
-      <w:pPr>
-        <w:pStyle w:val="PargrafodaLista"/>
-        <w:numPr>
-          <w:ilvl w:val="0"/>
-          <w:numId w:val="5"/>
-        </w:numPr>
-        <w:rPr>
-          <w:b/>
-          <w:bCs/>
-          <w:sz w:val="28"/>
-          <w:szCs w:val="28"/>
-          <w:lang w:val="en-US"/>
-        </w:rPr>
-      </w:pPr>
-      <w:r>
-        <w:rPr>
-          <w:b/>
-          <w:bCs/>
-          <w:sz w:val="28"/>
-          <w:szCs w:val="28"/>
-          <w:lang w:val="en-US"/>
-        </w:rPr>
-        <w:t>Modo batch (-b)</w:t>
-      </w:r>
-    </w:p>
-    <w:p>
-      <w:r>
-        <w:t xml:space="preserve">O modo </w:t>
-      </w:r>
-      <w:proofErr w:type="spellStart"/>
-      <w:r>
-        <w:t>batch</w:t>
-      </w:r>
-      <w:proofErr w:type="spellEnd"/>
-      <w:r>
-        <w:t xml:space="preserve"> é c</w:t>
-      </w:r>
-      <w:r>
-        <w:t>hamado da seguinte forma</w:t>
-      </w:r>
-    </w:p>
-    <w:p>
-      <w:r>
-        <w:tab/>
-        <w:t>./</w:t>
-      </w:r>
-      <w:proofErr w:type="spellStart"/>
-      <w:r>
-        <w:t>checkfile</w:t>
-      </w:r>
-      <w:proofErr w:type="spellEnd"/>
-      <w:r>
-        <w:t xml:space="preserve"> -b batch.txt</w:t>
-      </w:r>
-    </w:p>
-    <w:p>
-      <w:r>
-        <w:t xml:space="preserve">Este modo pode apenas ler um ficheiro, para a analise iniciar o programa exige que o ficheiro: </w:t>
-      </w:r>
-    </w:p>
-    <w:p>
-      <w:pPr>
-        <w:pStyle w:val="PargrafodaLista"/>
-        <w:numPr>
-          <w:ilvl w:val="0"/>
-          <w:numId w:val="5"/>
-        </w:numPr>
-        <w:rPr>
-          <w:b/>
-          <w:bCs/>
-          <w:sz w:val="28"/>
-          <w:szCs w:val="28"/>
-          <w:lang w:val="en-US"/>
-        </w:rPr>
-      </w:pPr>
-      <w:r>
-        <w:rPr>
-          <w:b/>
-          <w:bCs/>
-          <w:sz w:val="28"/>
-          <w:szCs w:val="28"/>
-          <w:lang w:val="en-US"/>
-        </w:rPr>
-        <w:t xml:space="preserve">Modo </w:t>
-      </w:r>
-      <w:proofErr w:type="spellStart"/>
-      <w:r>
-        <w:rPr>
-          <w:b/>
-          <w:bCs/>
-          <w:sz w:val="28"/>
-          <w:szCs w:val="28"/>
-          <w:lang w:val="en-US"/>
-        </w:rPr>
-        <w:t>dir</w:t>
-      </w:r>
-      <w:proofErr w:type="spellEnd"/>
-      <w:r>
-        <w:rPr>
-          <w:b/>
-          <w:bCs/>
-          <w:sz w:val="28"/>
-          <w:szCs w:val="28"/>
-          <w:lang w:val="en-US"/>
-        </w:rPr>
-        <w:t xml:space="preserve"> (-d)</w:t>
-      </w:r>
-    </w:p>
-    <w:p>
-      <w:pPr>
-        <w:pStyle w:val="PargrafodaLista"/>
-        <w:numPr>
-          <w:ilvl w:val="0"/>
-          <w:numId w:val="5"/>
-        </w:numPr>
-        <w:rPr>
-          <w:b/>
-          <w:bCs/>
-          <w:sz w:val="28"/>
-          <w:szCs w:val="28"/>
-          <w:lang w:val="en-US"/>
-        </w:rPr>
-      </w:pPr>
-      <w:r>
-        <w:rPr>
-          <w:b/>
-          <w:bCs/>
-          <w:sz w:val="28"/>
-          <w:szCs w:val="28"/>
-          <w:lang w:val="en-US"/>
-        </w:rPr>
-        <w:t>Modo help ()</w:t>
-      </w:r>
-    </w:p>
-    <w:p>
-      <w:pPr>
-        <w:pStyle w:val="PargrafodaLista"/>
-        <w:rPr>
-          <w:sz w:val="28"/>
-          <w:szCs w:val="28"/>
-          <w:lang w:val="en-US"/>
-        </w:rPr>
-      </w:pPr>
-    </w:p>
+    <w:p/>
     <w:sectPr>
       <w:footerReference w:type="default" r:id="rId14"/>
       <w:pgSz w:w="11906" w:h="16838"/>
@@ -1471,344 +806,6 @@
 <file path=word/numbering.xml><?xml version="1.0" encoding="utf-8"?>
 <w:numbering xmlns:wpc="http://schemas.microsoft.com/office/word/2010/wordprocessingCanvas" xmlns:cx="http://schemas.microsoft.com/office/drawing/2014/chartex" xmlns:cx1="http://schemas.microsoft.com/office/drawing/2015/9/8/chartex" xmlns:cx2="http://schemas.microsoft.com/office/drawing/2015/10/21/chartex" xmlns:cx3="http://schemas.microsoft.com/office/drawing/2016/5/9/chartex" xmlns:cx4="http://schemas.microsoft.com/office/drawing/2016/5/10/chartex" xmlns:cx5="http://schemas.microsoft.com/office/drawing/2016/5/11/chartex" xmlns:cx6="http://schemas.microsoft.com/office/drawing/2016/5/12/chartex" xmlns:cx7="http://schemas.microsoft.com/office/drawing/2016/5/13/chartex" xmlns:cx8="http://schemas.microsoft.com/office/drawing/2016/5/14/chartex" xmlns:mc="http://schemas.openxmlformats.org/markup-compatibility/2006" xmlns:aink="http://schemas.microsoft.com/office/drawing/2016/ink" xmlns:am3d="http://schemas.microsoft.com/office/drawing/2017/model3d" xmlns:o="urn:schemas-microsoft-com:office:office" xmlns:r="http://schemas.openxmlformats.org/officeDocument/2006/relationships" xmlns:m="http://schemas.openxmlformats.org/officeDocument/2006/math" xmlns:v="urn:schemas-microsoft-com:vml" xmlns:wp14="http://schemas.microsoft.com/office/word/2010/wordprocessingDrawing" xmlns:wp="http://schemas.openxmlformats.org/drawingml/2006/wordprocessingDrawing" xmlns:w10="urn:schemas-microsoft-com:office:word" xmlns:w="http://schemas.openxmlformats.org/wordprocessingml/2006/main" xmlns:w14="http://schemas.microsoft.com/office/word/2010/wordml" xmlns:w15="http://schemas.microsoft.com/office/word/2012/wordml" xmlns:w16cex="http://schemas.microsoft.com/office/word/2018/wordml/cex" xmlns:w16cid="http://schemas.microsoft.com/office/word/2016/wordml/cid" xmlns:w16="http://schemas.microsoft.com/office/word/2018/wordml" xmlns:w16sdtdh="http://schemas.microsoft.com/office/word/2020/wordml/sdtdatahash" xmlns:w16se="http://schemas.microsoft.com/office/word/2015/wordml/symex" xmlns:wpg="http://schemas.microsoft.com/office/word/2010/wordprocessingGroup" xmlns:wpi="http://schemas.microsoft.com/office/word/2010/wordprocessingInk" xmlns:wne="http://schemas.microsoft.com/office/word/2006/wordml" xmlns:wps="http://schemas.microsoft.com/office/word/2010/wordprocessingShape" mc:Ignorable="w14 w15 w16se w16cid w16 w16cex w16sdtdh wp14">
   <w:abstractNum w:abstractNumId="0" w15:restartNumberingAfterBreak="0">
-    <w:nsid w:val="13B95DC2"/>
-    <w:multiLevelType w:val="hybridMultilevel"/>
-    <w:tmpl w:val="F528972A"/>
-    <w:lvl w:ilvl="0" w:tplc="5470E10A">
-      <w:numFmt w:val="bullet"/>
-      <w:lvlText w:val="-"/>
-      <w:lvlJc w:val="left"/>
-      <w:pPr>
-        <w:ind w:left="720" w:hanging="360"/>
-      </w:pPr>
-      <w:rPr>
-        <w:rFonts w:ascii="Times New Roman" w:eastAsiaTheme="minorHAnsi" w:hAnsi="Times New Roman" w:cs="Times New Roman" w:hint="default"/>
-      </w:rPr>
-    </w:lvl>
-    <w:lvl w:ilvl="1" w:tplc="08160003" w:tentative="1">
-      <w:start w:val="1"/>
-      <w:numFmt w:val="bullet"/>
-      <w:lvlText w:val="o"/>
-      <w:lvlJc w:val="left"/>
-      <w:pPr>
-        <w:ind w:left="1440" w:hanging="360"/>
-      </w:pPr>
-      <w:rPr>
-        <w:rFonts w:ascii="Courier New" w:hAnsi="Courier New" w:cs="Courier New" w:hint="default"/>
-      </w:rPr>
-    </w:lvl>
-    <w:lvl w:ilvl="2" w:tplc="08160005" w:tentative="1">
-      <w:start w:val="1"/>
-      <w:numFmt w:val="bullet"/>
-      <w:lvlText w:val=""/>
-      <w:lvlJc w:val="left"/>
-      <w:pPr>
-        <w:ind w:left="2160" w:hanging="360"/>
-      </w:pPr>
-      <w:rPr>
-        <w:rFonts w:ascii="Wingdings" w:hAnsi="Wingdings" w:hint="default"/>
-      </w:rPr>
-    </w:lvl>
-    <w:lvl w:ilvl="3" w:tplc="08160001" w:tentative="1">
-      <w:start w:val="1"/>
-      <w:numFmt w:val="bullet"/>
-      <w:lvlText w:val=""/>
-      <w:lvlJc w:val="left"/>
-      <w:pPr>
-        <w:ind w:left="2880" w:hanging="360"/>
-      </w:pPr>
-      <w:rPr>
-        <w:rFonts w:ascii="Symbol" w:hAnsi="Symbol" w:hint="default"/>
-      </w:rPr>
-    </w:lvl>
-    <w:lvl w:ilvl="4" w:tplc="08160003" w:tentative="1">
-      <w:start w:val="1"/>
-      <w:numFmt w:val="bullet"/>
-      <w:lvlText w:val="o"/>
-      <w:lvlJc w:val="left"/>
-      <w:pPr>
-        <w:ind w:left="3600" w:hanging="360"/>
-      </w:pPr>
-      <w:rPr>
-        <w:rFonts w:ascii="Courier New" w:hAnsi="Courier New" w:cs="Courier New" w:hint="default"/>
-      </w:rPr>
-    </w:lvl>
-    <w:lvl w:ilvl="5" w:tplc="08160005" w:tentative="1">
-      <w:start w:val="1"/>
-      <w:numFmt w:val="bullet"/>
-      <w:lvlText w:val=""/>
-      <w:lvlJc w:val="left"/>
-      <w:pPr>
-        <w:ind w:left="4320" w:hanging="360"/>
-      </w:pPr>
-      <w:rPr>
-        <w:rFonts w:ascii="Wingdings" w:hAnsi="Wingdings" w:hint="default"/>
-      </w:rPr>
-    </w:lvl>
-    <w:lvl w:ilvl="6" w:tplc="08160001" w:tentative="1">
-      <w:start w:val="1"/>
-      <w:numFmt w:val="bullet"/>
-      <w:lvlText w:val=""/>
-      <w:lvlJc w:val="left"/>
-      <w:pPr>
-        <w:ind w:left="5040" w:hanging="360"/>
-      </w:pPr>
-      <w:rPr>
-        <w:rFonts w:ascii="Symbol" w:hAnsi="Symbol" w:hint="default"/>
-      </w:rPr>
-    </w:lvl>
-    <w:lvl w:ilvl="7" w:tplc="08160003" w:tentative="1">
-      <w:start w:val="1"/>
-      <w:numFmt w:val="bullet"/>
-      <w:lvlText w:val="o"/>
-      <w:lvlJc w:val="left"/>
-      <w:pPr>
-        <w:ind w:left="5760" w:hanging="360"/>
-      </w:pPr>
-      <w:rPr>
-        <w:rFonts w:ascii="Courier New" w:hAnsi="Courier New" w:cs="Courier New" w:hint="default"/>
-      </w:rPr>
-    </w:lvl>
-    <w:lvl w:ilvl="8" w:tplc="08160005" w:tentative="1">
-      <w:start w:val="1"/>
-      <w:numFmt w:val="bullet"/>
-      <w:lvlText w:val=""/>
-      <w:lvlJc w:val="left"/>
-      <w:pPr>
-        <w:ind w:left="6480" w:hanging="360"/>
-      </w:pPr>
-      <w:rPr>
-        <w:rFonts w:ascii="Wingdings" w:hAnsi="Wingdings" w:hint="default"/>
-      </w:rPr>
-    </w:lvl>
-  </w:abstractNum>
-  <w:abstractNum w:abstractNumId="1" w15:restartNumberingAfterBreak="0">
-    <w:nsid w:val="16555FD3"/>
-    <w:multiLevelType w:val="hybridMultilevel"/>
-    <w:tmpl w:val="ED825E32"/>
-    <w:lvl w:ilvl="0" w:tplc="4566AE4A">
-      <w:numFmt w:val="bullet"/>
-      <w:lvlText w:val="-"/>
-      <w:lvlJc w:val="left"/>
-      <w:pPr>
-        <w:ind w:left="720" w:hanging="360"/>
-      </w:pPr>
-      <w:rPr>
-        <w:rFonts w:ascii="Times New Roman" w:eastAsiaTheme="minorHAnsi" w:hAnsi="Times New Roman" w:cs="Times New Roman" w:hint="default"/>
-      </w:rPr>
-    </w:lvl>
-    <w:lvl w:ilvl="1" w:tplc="08160003" w:tentative="1">
-      <w:start w:val="1"/>
-      <w:numFmt w:val="bullet"/>
-      <w:lvlText w:val="o"/>
-      <w:lvlJc w:val="left"/>
-      <w:pPr>
-        <w:ind w:left="1440" w:hanging="360"/>
-      </w:pPr>
-      <w:rPr>
-        <w:rFonts w:ascii="Courier New" w:hAnsi="Courier New" w:cs="Courier New" w:hint="default"/>
-      </w:rPr>
-    </w:lvl>
-    <w:lvl w:ilvl="2" w:tplc="08160005" w:tentative="1">
-      <w:start w:val="1"/>
-      <w:numFmt w:val="bullet"/>
-      <w:lvlText w:val=""/>
-      <w:lvlJc w:val="left"/>
-      <w:pPr>
-        <w:ind w:left="2160" w:hanging="360"/>
-      </w:pPr>
-      <w:rPr>
-        <w:rFonts w:ascii="Wingdings" w:hAnsi="Wingdings" w:hint="default"/>
-      </w:rPr>
-    </w:lvl>
-    <w:lvl w:ilvl="3" w:tplc="08160001" w:tentative="1">
-      <w:start w:val="1"/>
-      <w:numFmt w:val="bullet"/>
-      <w:lvlText w:val=""/>
-      <w:lvlJc w:val="left"/>
-      <w:pPr>
-        <w:ind w:left="2880" w:hanging="360"/>
-      </w:pPr>
-      <w:rPr>
-        <w:rFonts w:ascii="Symbol" w:hAnsi="Symbol" w:hint="default"/>
-      </w:rPr>
-    </w:lvl>
-    <w:lvl w:ilvl="4" w:tplc="08160003" w:tentative="1">
-      <w:start w:val="1"/>
-      <w:numFmt w:val="bullet"/>
-      <w:lvlText w:val="o"/>
-      <w:lvlJc w:val="left"/>
-      <w:pPr>
-        <w:ind w:left="3600" w:hanging="360"/>
-      </w:pPr>
-      <w:rPr>
-        <w:rFonts w:ascii="Courier New" w:hAnsi="Courier New" w:cs="Courier New" w:hint="default"/>
-      </w:rPr>
-    </w:lvl>
-    <w:lvl w:ilvl="5" w:tplc="08160005" w:tentative="1">
-      <w:start w:val="1"/>
-      <w:numFmt w:val="bullet"/>
-      <w:lvlText w:val=""/>
-      <w:lvlJc w:val="left"/>
-      <w:pPr>
-        <w:ind w:left="4320" w:hanging="360"/>
-      </w:pPr>
-      <w:rPr>
-        <w:rFonts w:ascii="Wingdings" w:hAnsi="Wingdings" w:hint="default"/>
-      </w:rPr>
-    </w:lvl>
-    <w:lvl w:ilvl="6" w:tplc="08160001" w:tentative="1">
-      <w:start w:val="1"/>
-      <w:numFmt w:val="bullet"/>
-      <w:lvlText w:val=""/>
-      <w:lvlJc w:val="left"/>
-      <w:pPr>
-        <w:ind w:left="5040" w:hanging="360"/>
-      </w:pPr>
-      <w:rPr>
-        <w:rFonts w:ascii="Symbol" w:hAnsi="Symbol" w:hint="default"/>
-      </w:rPr>
-    </w:lvl>
-    <w:lvl w:ilvl="7" w:tplc="08160003" w:tentative="1">
-      <w:start w:val="1"/>
-      <w:numFmt w:val="bullet"/>
-      <w:lvlText w:val="o"/>
-      <w:lvlJc w:val="left"/>
-      <w:pPr>
-        <w:ind w:left="5760" w:hanging="360"/>
-      </w:pPr>
-      <w:rPr>
-        <w:rFonts w:ascii="Courier New" w:hAnsi="Courier New" w:cs="Courier New" w:hint="default"/>
-      </w:rPr>
-    </w:lvl>
-    <w:lvl w:ilvl="8" w:tplc="08160005" w:tentative="1">
-      <w:start w:val="1"/>
-      <w:numFmt w:val="bullet"/>
-      <w:lvlText w:val=""/>
-      <w:lvlJc w:val="left"/>
-      <w:pPr>
-        <w:ind w:left="6480" w:hanging="360"/>
-      </w:pPr>
-      <w:rPr>
-        <w:rFonts w:ascii="Wingdings" w:hAnsi="Wingdings" w:hint="default"/>
-      </w:rPr>
-    </w:lvl>
-  </w:abstractNum>
-  <w:abstractNum w:abstractNumId="2" w15:restartNumberingAfterBreak="0">
-    <w:nsid w:val="2A7B7701"/>
-    <w:multiLevelType w:val="hybridMultilevel"/>
-    <w:tmpl w:val="40848B6C"/>
-    <w:lvl w:ilvl="0" w:tplc="29482AB4">
-      <w:numFmt w:val="bullet"/>
-      <w:lvlText w:val="-"/>
-      <w:lvlJc w:val="left"/>
-      <w:pPr>
-        <w:ind w:left="1080" w:hanging="360"/>
-      </w:pPr>
-      <w:rPr>
-        <w:rFonts w:ascii="Times New Roman" w:eastAsiaTheme="minorHAnsi" w:hAnsi="Times New Roman" w:cs="Times New Roman" w:hint="default"/>
-        <w:b/>
-        <w:bCs/>
-      </w:rPr>
-    </w:lvl>
-    <w:lvl w:ilvl="1" w:tplc="08160003" w:tentative="1">
-      <w:start w:val="1"/>
-      <w:numFmt w:val="bullet"/>
-      <w:lvlText w:val="o"/>
-      <w:lvlJc w:val="left"/>
-      <w:pPr>
-        <w:ind w:left="1800" w:hanging="360"/>
-      </w:pPr>
-      <w:rPr>
-        <w:rFonts w:ascii="Courier New" w:hAnsi="Courier New" w:cs="Courier New" w:hint="default"/>
-      </w:rPr>
-    </w:lvl>
-    <w:lvl w:ilvl="2" w:tplc="08160005" w:tentative="1">
-      <w:start w:val="1"/>
-      <w:numFmt w:val="bullet"/>
-      <w:lvlText w:val=""/>
-      <w:lvlJc w:val="left"/>
-      <w:pPr>
-        <w:ind w:left="2520" w:hanging="360"/>
-      </w:pPr>
-      <w:rPr>
-        <w:rFonts w:ascii="Wingdings" w:hAnsi="Wingdings" w:hint="default"/>
-      </w:rPr>
-    </w:lvl>
-    <w:lvl w:ilvl="3" w:tplc="08160001" w:tentative="1">
-      <w:start w:val="1"/>
-      <w:numFmt w:val="bullet"/>
-      <w:lvlText w:val=""/>
-      <w:lvlJc w:val="left"/>
-      <w:pPr>
-        <w:ind w:left="3240" w:hanging="360"/>
-      </w:pPr>
-      <w:rPr>
-        <w:rFonts w:ascii="Symbol" w:hAnsi="Symbol" w:hint="default"/>
-      </w:rPr>
-    </w:lvl>
-    <w:lvl w:ilvl="4" w:tplc="08160003" w:tentative="1">
-      <w:start w:val="1"/>
-      <w:numFmt w:val="bullet"/>
-      <w:lvlText w:val="o"/>
-      <w:lvlJc w:val="left"/>
-      <w:pPr>
-        <w:ind w:left="3960" w:hanging="360"/>
-      </w:pPr>
-      <w:rPr>
-        <w:rFonts w:ascii="Courier New" w:hAnsi="Courier New" w:cs="Courier New" w:hint="default"/>
-      </w:rPr>
-    </w:lvl>
-    <w:lvl w:ilvl="5" w:tplc="08160005" w:tentative="1">
-      <w:start w:val="1"/>
-      <w:numFmt w:val="bullet"/>
-      <w:lvlText w:val=""/>
-      <w:lvlJc w:val="left"/>
-      <w:pPr>
-        <w:ind w:left="4680" w:hanging="360"/>
-      </w:pPr>
-      <w:rPr>
-        <w:rFonts w:ascii="Wingdings" w:hAnsi="Wingdings" w:hint="default"/>
-      </w:rPr>
-    </w:lvl>
-    <w:lvl w:ilvl="6" w:tplc="08160001" w:tentative="1">
-      <w:start w:val="1"/>
-      <w:numFmt w:val="bullet"/>
-      <w:lvlText w:val=""/>
-      <w:lvlJc w:val="left"/>
-      <w:pPr>
-        <w:ind w:left="5400" w:hanging="360"/>
-      </w:pPr>
-      <w:rPr>
-        <w:rFonts w:ascii="Symbol" w:hAnsi="Symbol" w:hint="default"/>
-      </w:rPr>
-    </w:lvl>
-    <w:lvl w:ilvl="7" w:tplc="08160003" w:tentative="1">
-      <w:start w:val="1"/>
-      <w:numFmt w:val="bullet"/>
-      <w:lvlText w:val="o"/>
-      <w:lvlJc w:val="left"/>
-      <w:pPr>
-        <w:ind w:left="6120" w:hanging="360"/>
-      </w:pPr>
-      <w:rPr>
-        <w:rFonts w:ascii="Courier New" w:hAnsi="Courier New" w:cs="Courier New" w:hint="default"/>
-      </w:rPr>
-    </w:lvl>
-    <w:lvl w:ilvl="8" w:tplc="08160005" w:tentative="1">
-      <w:start w:val="1"/>
-      <w:numFmt w:val="bullet"/>
-      <w:lvlText w:val=""/>
-      <w:lvlJc w:val="left"/>
-      <w:pPr>
-        <w:ind w:left="6840" w:hanging="360"/>
-      </w:pPr>
-      <w:rPr>
-        <w:rFonts w:ascii="Wingdings" w:hAnsi="Wingdings" w:hint="default"/>
-      </w:rPr>
-    </w:lvl>
-  </w:abstractNum>
-  <w:abstractNum w:abstractNumId="3" w15:restartNumberingAfterBreak="0">
     <w:nsid w:val="39412F39"/>
     <w:multiLevelType w:val="hybridMultilevel"/>
     <w:tmpl w:val="D65C35DA"/>
@@ -1921,7 +918,7 @@
       </w:rPr>
     </w:lvl>
   </w:abstractNum>
-  <w:abstractNum w:abstractNumId="4" w15:restartNumberingAfterBreak="0">
+  <w:abstractNum w:abstractNumId="1" w15:restartNumberingAfterBreak="0">
     <w:nsid w:val="7F9E18D8"/>
     <w:multiLevelType w:val="hybridMultilevel"/>
     <w:tmpl w:val="8DA8DE52"/>
@@ -2035,18 +1032,9 @@
     </w:lvl>
   </w:abstractNum>
   <w:num w:numId="1">
-    <w:abstractNumId w:val="3"/>
+    <w:abstractNumId w:val="0"/>
   </w:num>
   <w:num w:numId="2">
-    <w:abstractNumId w:val="4"/>
-  </w:num>
-  <w:num w:numId="3">
-    <w:abstractNumId w:val="0"/>
-  </w:num>
-  <w:num w:numId="4">
-    <w:abstractNumId w:val="2"/>
-  </w:num>
-  <w:num w:numId="5">
     <w:abstractNumId w:val="1"/>
   </w:num>
 </w:numbering>
@@ -2450,7 +1438,7 @@
   <w:style w:type="paragraph" w:default="1" w:styleId="Normal">
     <w:name w:val="Normal"/>
     <w:qFormat/>
-    <w:rsid w:val="004F2495"/>
+    <w:rsid w:val="00112600"/>
     <w:rPr>
       <w:rFonts w:ascii="Times New Roman" w:hAnsi="Times New Roman"/>
     </w:rPr>
@@ -2474,6 +1462,26 @@
       <w:b/>
       <w:sz w:val="40"/>
       <w:szCs w:val="32"/>
+    </w:rPr>
+  </w:style>
+  <w:style w:type="paragraph" w:styleId="Ttulo2">
+    <w:name w:val="heading 2"/>
+    <w:basedOn w:val="Ttulo1"/>
+    <w:next w:val="Normal"/>
+    <w:link w:val="Ttulo2Carter"/>
+    <w:autoRedefine/>
+    <w:uiPriority w:val="9"/>
+    <w:unhideWhenUsed/>
+    <w:qFormat/>
+    <w:rsid w:val="00112600"/>
+    <w:pPr>
+      <w:spacing w:after="240"/>
+      <w:outlineLvl w:val="1"/>
+    </w:pPr>
+    <w:rPr>
+      <w:color w:val="2F5496" w:themeColor="accent1" w:themeShade="BF"/>
+      <w:sz w:val="28"/>
+      <w:szCs w:val="26"/>
     </w:rPr>
   </w:style>
   <w:style w:type="character" w:default="1" w:styleId="Tipodeletrapredefinidodopargrafo">
@@ -2826,6 +1834,20 @@
     <w:rsid w:val="002625A3"/>
     <w:rPr>
       <w:color w:val="808080"/>
+    </w:rPr>
+  </w:style>
+  <w:style w:type="character" w:customStyle="1" w:styleId="Ttulo2Carter">
+    <w:name w:val="Título 2 Caráter"/>
+    <w:basedOn w:val="Tipodeletrapredefinidodopargrafo"/>
+    <w:link w:val="Ttulo2"/>
+    <w:uiPriority w:val="9"/>
+    <w:rsid w:val="00112600"/>
+    <w:rPr>
+      <w:rFonts w:ascii="Times New Roman" w:eastAsiaTheme="majorEastAsia" w:hAnsi="Times New Roman" w:cstheme="majorBidi"/>
+      <w:b/>
+      <w:color w:val="2F5496" w:themeColor="accent1" w:themeShade="BF"/>
+      <w:sz w:val="28"/>
+      <w:szCs w:val="26"/>
     </w:rPr>
   </w:style>
 </w:styles>
@@ -3127,21 +2149,10 @@
 </file>
 
 <file path=customXml/item1.xml><?xml version="1.0" encoding="utf-8"?>
-<p:properties xmlns:p="http://schemas.microsoft.com/office/2006/metadata/properties" xmlns:xsi="http://www.w3.org/2001/XMLSchema-instance" xmlns:pc="http://schemas.microsoft.com/office/infopath/2007/PartnerControls">
-  <documentManagement/>
-</p:properties>
+<b:Sources xmlns:b="http://schemas.openxmlformats.org/officeDocument/2006/bibliography" xmlns="http://schemas.openxmlformats.org/officeDocument/2006/bibliography" SelectedStyle="\APASixthEditionOfficeOnline.xsl" StyleName="APA" Version="6"/>
 </file>
 
 <file path=customXml/item2.xml><?xml version="1.0" encoding="utf-8"?>
-<?mso-contentType ?>
-<FormTemplates xmlns="http://schemas.microsoft.com/sharepoint/v3/contenttype/forms">
-  <Display>DocumentLibraryForm</Display>
-  <Edit>DocumentLibraryForm</Edit>
-  <New>DocumentLibraryForm</New>
-</FormTemplates>
-</file>
-
-<file path=customXml/item3.xml><?xml version="1.0" encoding="utf-8"?>
 <ct:contentTypeSchema xmlns:ct="http://schemas.microsoft.com/office/2006/metadata/contentType" xmlns:ma="http://schemas.microsoft.com/office/2006/metadata/properties/metaAttributes" ct:_="" ma:_="" ma:contentTypeName="Document" ma:contentTypeID="0x0101007D6BAA630AE7D84D87386184AB5AA32C" ma:contentTypeVersion="12" ma:contentTypeDescription="Create a new document." ma:contentTypeScope="" ma:versionID="1a97f67ef0c94f473495e315e0d82f11">
   <xsd:schema xmlns:xsd="http://www.w3.org/2001/XMLSchema" xmlns:xs="http://www.w3.org/2001/XMLSchema" xmlns:p="http://schemas.microsoft.com/office/2006/metadata/properties" xmlns:ns3="ac490d5f-7a30-4b93-bccd-2df87de8a990" xmlns:ns4="94708919-fbbb-4aca-a0bd-80b152f9520c" targetNamespace="http://schemas.microsoft.com/office/2006/metadata/properties" ma:root="true" ma:fieldsID="bf3619572fd8903de32f515895013e61" ns3:_="" ns4:_="">
     <xsd:import namespace="ac490d5f-7a30-4b93-bccd-2df87de8a990"/>
@@ -3356,28 +2367,30 @@
 </ct:contentTypeSchema>
 </file>
 
+<file path=customXml/item3.xml><?xml version="1.0" encoding="utf-8"?>
+<?mso-contentType ?>
+<FormTemplates xmlns="http://schemas.microsoft.com/sharepoint/v3/contenttype/forms">
+  <Display>DocumentLibraryForm</Display>
+  <Edit>DocumentLibraryForm</Edit>
+  <New>DocumentLibraryForm</New>
+</FormTemplates>
+</file>
+
 <file path=customXml/item4.xml><?xml version="1.0" encoding="utf-8"?>
-<b:Sources xmlns:b="http://schemas.openxmlformats.org/officeDocument/2006/bibliography" xmlns="http://schemas.openxmlformats.org/officeDocument/2006/bibliography" SelectedStyle="\APASixthEditionOfficeOnline.xsl" StyleName="APA" Version="6"/>
+<p:properties xmlns:p="http://schemas.microsoft.com/office/2006/metadata/properties" xmlns:xsi="http://www.w3.org/2001/XMLSchema-instance" xmlns:pc="http://schemas.microsoft.com/office/infopath/2007/PartnerControls">
+  <documentManagement/>
+</p:properties>
 </file>
 
 <file path=customXml/itemProps1.xml><?xml version="1.0" encoding="utf-8"?>
-<ds:datastoreItem xmlns:ds="http://schemas.openxmlformats.org/officeDocument/2006/customXml" ds:itemID="{246D8716-35BC-4B8D-A0A4-1A833B353BA5}">
+<ds:datastoreItem xmlns:ds="http://schemas.openxmlformats.org/officeDocument/2006/customXml" ds:itemID="{53BD3B83-BBCF-42C8-8713-6D391C31C000}">
   <ds:schemaRefs>
-    <ds:schemaRef ds:uri="http://schemas.microsoft.com/office/2006/metadata/properties"/>
-    <ds:schemaRef ds:uri="http://schemas.microsoft.com/office/infopath/2007/PartnerControls"/>
+    <ds:schemaRef ds:uri="http://schemas.openxmlformats.org/officeDocument/2006/bibliography"/>
   </ds:schemaRefs>
 </ds:datastoreItem>
 </file>
 
 <file path=customXml/itemProps2.xml><?xml version="1.0" encoding="utf-8"?>
-<ds:datastoreItem xmlns:ds="http://schemas.openxmlformats.org/officeDocument/2006/customXml" ds:itemID="{FD744C77-7B32-4916-8F7D-9155849BF549}">
-  <ds:schemaRefs>
-    <ds:schemaRef ds:uri="http://schemas.microsoft.com/sharepoint/v3/contenttype/forms"/>
-  </ds:schemaRefs>
-</ds:datastoreItem>
-</file>
-
-<file path=customXml/itemProps3.xml><?xml version="1.0" encoding="utf-8"?>
 <ds:datastoreItem xmlns:ds="http://schemas.openxmlformats.org/officeDocument/2006/customXml" ds:itemID="{82D01A36-F46C-4BC8-9401-6E5244677F0A}">
   <ds:schemaRefs>
     <ds:schemaRef ds:uri="http://schemas.microsoft.com/office/2006/metadata/contentType"/>
@@ -3396,10 +2409,19 @@
 </ds:datastoreItem>
 </file>
 
+<file path=customXml/itemProps3.xml><?xml version="1.0" encoding="utf-8"?>
+<ds:datastoreItem xmlns:ds="http://schemas.openxmlformats.org/officeDocument/2006/customXml" ds:itemID="{FD744C77-7B32-4916-8F7D-9155849BF549}">
+  <ds:schemaRefs>
+    <ds:schemaRef ds:uri="http://schemas.microsoft.com/sharepoint/v3/contenttype/forms"/>
+  </ds:schemaRefs>
+</ds:datastoreItem>
+</file>
+
 <file path=customXml/itemProps4.xml><?xml version="1.0" encoding="utf-8"?>
-<ds:datastoreItem xmlns:ds="http://schemas.openxmlformats.org/officeDocument/2006/customXml" ds:itemID="{53BD3B83-BBCF-42C8-8713-6D391C31C000}">
+<ds:datastoreItem xmlns:ds="http://schemas.openxmlformats.org/officeDocument/2006/customXml" ds:itemID="{246D8716-35BC-4B8D-A0A4-1A833B353BA5}">
   <ds:schemaRefs>
-    <ds:schemaRef ds:uri="http://schemas.openxmlformats.org/officeDocument/2006/bibliography"/>
+    <ds:schemaRef ds:uri="http://schemas.microsoft.com/office/2006/metadata/properties"/>
+    <ds:schemaRef ds:uri="http://schemas.microsoft.com/office/infopath/2007/PartnerControls"/>
   </ds:schemaRefs>
 </ds:datastoreItem>
 </file>
</xml_diff>